<commit_message>
modified:   assignment/module-6 python fundamental.docx
</commit_message>
<xml_diff>
--- a/assignment/module-6 python fundamental.docx
+++ b/assignment/module-6 python fundamental.docx
@@ -126,7 +126,27 @@
           <w:u w:val="single"/>
           <w:lang w:val="en-US"/>
         </w:rPr>
-        <w:t xml:space="preserve"> exercise</w:t>
+        <w:t xml:space="preserve"> </w:t>
+      </w:r>
+      <w:r>
+        <w:rPr>
+          <w:color w:val="FF0000"/>
+          <w:sz w:val="40"/>
+          <w:szCs w:val="40"/>
+          <w:u w:val="single"/>
+          <w:lang w:val="en-US"/>
+        </w:rPr>
+        <w:t>/</w:t>
+      </w:r>
+      <w:r>
+        <w:rPr>
+          <w:color w:val="FF0000"/>
+          <w:sz w:val="40"/>
+          <w:szCs w:val="40"/>
+          <w:u w:val="single"/>
+          <w:lang w:val="en-US"/>
+        </w:rPr>
+        <w:t>exercise</w:t>
       </w:r>
     </w:p>
     <w:p>
@@ -219,7 +239,7 @@
           <w:sz w:val="40"/>
           <w:szCs w:val="40"/>
         </w:rPr>
-        <w:t xml:space="preserve">Introduction to Python and its Features (simple, high-level, interpreted language). </w:t>
+        <w:t xml:space="preserve">Introduction to Python and its Features (simple, high-level, interpreted language) </w:t>
       </w:r>
     </w:p>
     <w:p>
@@ -795,6 +815,14 @@
           <w:u w:val="single"/>
         </w:rPr>
         <w:t>Que-3:</w:t>
+      </w:r>
+      <w:r>
+        <w:rPr>
+          <w:sz w:val="40"/>
+          <w:szCs w:val="40"/>
+          <w:u w:val="single"/>
+        </w:rPr>
+        <w:t xml:space="preserve"> </w:t>
       </w:r>
       <w:r>
         <w:rPr>
@@ -7616,6 +7644,7 @@
         <w:docPartUnique/>
       </w:docPartObj>
     </w:sdtPr>
+    <w:sdtEndPr/>
     <w:sdtContent>
       <w:sdt>
         <w:sdtPr>
@@ -7625,6 +7654,7 @@
             <w:docPartUnique/>
           </w:docPartObj>
         </w:sdtPr>
+        <w:sdtEndPr/>
         <w:sdtContent>
           <w:p>
             <w:pPr>

</xml_diff>